<commit_message>
Rettet ting i fitness og i indlæsning af lærer
</commit_message>
<xml_diff>
--- a/Rapport/nuværende versioner/Fitness - programmet.docx
+++ b/Rapport/nuværende versioner/Fitness - programmet.docx
@@ -186,13 +186,328 @@
       <w:r>
         <w:t>Hvis et skema ikke overholder kravene for antallet af timer en klasse skal have.</w:t>
       </w:r>
+    </w:p>
+    <w:p/>
+    <w:p>
+      <w:r>
+        <w:t>Måden hvorpå der tjekkes om parallelklasserne har timer på samme tid kan ses herunder:</w:t>
+      </w:r>
+    </w:p>
+    <w:p>
+      <w:pPr>
+        <w:rPr>
+          <w:lang w:val="en-GB"/>
+        </w:rPr>
+      </w:pPr>
+      <w:r>
+        <w:rPr>
+          <w:lang w:val="en-GB"/>
+        </w:rPr>
+        <w:t>\begin{lstlisting}</w:t>
+      </w:r>
+    </w:p>
+    <w:p>
+      <w:pPr>
+        <w:spacing w:after="0"/>
+        <w:rPr>
+          <w:rFonts w:ascii="Consolas" w:hAnsi="Consolas"/>
+          <w:sz w:val="20"/>
+          <w:lang w:val="en-GB"/>
+        </w:rPr>
+      </w:pPr>
+      <w:r>
+        <w:rPr>
+          <w:rFonts w:ascii="Consolas" w:hAnsi="Consolas"/>
+          <w:sz w:val="20"/>
+          <w:lang w:val="en-GB"/>
+        </w:rPr>
+        <w:t>#define SCHOOL_DAYS_IN_WEEK 5</w:t>
+      </w:r>
+    </w:p>
+    <w:p>
+      <w:pPr>
+        <w:spacing w:after="0"/>
+        <w:rPr>
+          <w:rFonts w:ascii="Consolas" w:hAnsi="Consolas"/>
+          <w:sz w:val="20"/>
+          <w:lang w:val="en-GB"/>
+        </w:rPr>
+      </w:pPr>
+      <w:r>
+        <w:rPr>
+          <w:rFonts w:ascii="Consolas" w:hAnsi="Consolas"/>
+          <w:sz w:val="20"/>
+          <w:lang w:val="en-GB"/>
+        </w:rPr>
+        <w:t>#define LESSONS_PER_DAY_MAX 8</w:t>
+      </w:r>
+    </w:p>
+    <w:p>
+      <w:pPr>
+        <w:spacing w:after="0"/>
+        <w:rPr>
+          <w:rFonts w:ascii="Consolas" w:hAnsi="Consolas"/>
+          <w:sz w:val="20"/>
+          <w:lang w:val="en-GB"/>
+        </w:rPr>
+      </w:pPr>
+      <w:r>
+        <w:rPr>
+          <w:rFonts w:ascii="Consolas" w:hAnsi="Consolas"/>
+          <w:sz w:val="20"/>
+          <w:lang w:val="en-GB"/>
+        </w:rPr>
+        <w:t>#define FITNESS_PARALEL_CLASS 50</w:t>
+      </w:r>
+    </w:p>
+    <w:p>
+      <w:pPr>
+        <w:spacing w:after="0"/>
+        <w:rPr>
+          <w:rFonts w:ascii="Consolas" w:hAnsi="Consolas"/>
+          <w:sz w:val="20"/>
+          <w:lang w:val="en-GB"/>
+        </w:rPr>
+      </w:pPr>
+    </w:p>
+    <w:p>
+      <w:pPr>
+        <w:spacing w:after="0"/>
+        <w:rPr>
+          <w:rFonts w:ascii="Consolas" w:hAnsi="Consolas"/>
+          <w:sz w:val="20"/>
+          <w:lang w:val="en-GB"/>
+        </w:rPr>
+      </w:pPr>
+      <w:r>
+        <w:rPr>
+          <w:rFonts w:ascii="Consolas" w:hAnsi="Consolas"/>
+          <w:sz w:val="20"/>
+          <w:lang w:val="en-GB"/>
+        </w:rPr>
+        <w:t>/* Parallel classes - lessons in a sync */</w:t>
+      </w:r>
+    </w:p>
+    <w:p>
+      <w:pPr>
+        <w:spacing w:after="0"/>
+        <w:rPr>
+          <w:rFonts w:ascii="Consolas" w:hAnsi="Consolas"/>
+          <w:sz w:val="20"/>
+          <w:lang w:val="en-GB"/>
+        </w:rPr>
+      </w:pPr>
+      <w:r>
+        <w:rPr>
+          <w:rFonts w:ascii="Consolas" w:hAnsi="Consolas"/>
+          <w:sz w:val="20"/>
+          <w:lang w:val="en-GB"/>
+        </w:rPr>
+        <w:t>for (j = 0; j &lt; SCHOOL_DAYS_IN_WEEK; j++){</w:t>
+      </w:r>
+    </w:p>
+    <w:p>
+      <w:pPr>
+        <w:spacing w:after="0"/>
+        <w:rPr>
+          <w:rFonts w:ascii="Consolas" w:hAnsi="Consolas"/>
+          <w:sz w:val="20"/>
+          <w:lang w:val="en-GB"/>
+        </w:rPr>
+      </w:pPr>
+      <w:r>
+        <w:rPr>
+          <w:rFonts w:ascii="Consolas" w:hAnsi="Consolas"/>
+          <w:sz w:val="20"/>
+          <w:lang w:val="en-GB"/>
+        </w:rPr>
+        <w:t xml:space="preserve">  for(i = 0; i &lt; LESSONS_PER_DAY_MAX; i++){</w:t>
+      </w:r>
+    </w:p>
+    <w:p>
+      <w:pPr>
+        <w:spacing w:after="0"/>
+        <w:rPr>
+          <w:rFonts w:ascii="Consolas" w:hAnsi="Consolas"/>
+          <w:sz w:val="20"/>
+          <w:lang w:val="en-GB"/>
+        </w:rPr>
+      </w:pPr>
+      <w:r>
+        <w:rPr>
+          <w:rFonts w:ascii="Consolas" w:hAnsi="Consolas"/>
+          <w:sz w:val="20"/>
+          <w:lang w:val="en-GB"/>
+        </w:rPr>
+        <w:t xml:space="preserve">    if (individual_master-&gt;lesson_num[i][j] == individual_parallel1-&gt;lesson_num[i][j]){</w:t>
+      </w:r>
+    </w:p>
+    <w:p>
+      <w:pPr>
+        <w:spacing w:after="0"/>
+        <w:rPr>
+          <w:rFonts w:ascii="Consolas" w:hAnsi="Consolas"/>
+          <w:sz w:val="20"/>
+          <w:lang w:val="en-GB"/>
+        </w:rPr>
+      </w:pPr>
+      <w:r>
+        <w:rPr>
+          <w:rFonts w:ascii="Consolas" w:hAnsi="Consolas"/>
+          <w:sz w:val="20"/>
+          <w:lang w:val="en-GB"/>
+        </w:rPr>
+        <w:t xml:space="preserve">      individual_master-&gt;fitness += FITNESS_PARALEL_CLASS;</w:t>
+      </w:r>
+    </w:p>
+    <w:p>
+      <w:pPr>
+        <w:spacing w:after="0"/>
+        <w:rPr>
+          <w:rFonts w:ascii="Consolas" w:hAnsi="Consolas"/>
+          <w:sz w:val="20"/>
+          <w:lang w:val="en-GB"/>
+        </w:rPr>
+      </w:pPr>
+      <w:r>
+        <w:rPr>
+          <w:rFonts w:ascii="Consolas" w:hAnsi="Consolas"/>
+          <w:sz w:val="20"/>
+          <w:lang w:val="en-GB"/>
+        </w:rPr>
+        <w:t xml:space="preserve">    }</w:t>
+      </w:r>
+    </w:p>
+    <w:p>
+      <w:pPr>
+        <w:spacing w:after="0"/>
+        <w:rPr>
+          <w:rFonts w:ascii="Consolas" w:hAnsi="Consolas"/>
+          <w:sz w:val="20"/>
+          <w:lang w:val="en-GB"/>
+        </w:rPr>
+      </w:pPr>
+      <w:r>
+        <w:rPr>
+          <w:rFonts w:ascii="Consolas" w:hAnsi="Consolas"/>
+          <w:sz w:val="20"/>
+          <w:lang w:val="en-GB"/>
+        </w:rPr>
+        <w:t xml:space="preserve">    if (individual_master-&gt;lesson_num[i][j] == individual_parallel2-&gt;lesson_num[i][j]){</w:t>
+      </w:r>
+    </w:p>
+    <w:p>
+      <w:pPr>
+        <w:spacing w:after="0"/>
+        <w:rPr>
+          <w:rFonts w:ascii="Consolas" w:hAnsi="Consolas"/>
+          <w:sz w:val="20"/>
+          <w:lang w:val="en-GB"/>
+        </w:rPr>
+      </w:pPr>
+      <w:r>
+        <w:rPr>
+          <w:rFonts w:ascii="Consolas" w:hAnsi="Consolas"/>
+          <w:sz w:val="20"/>
+          <w:lang w:val="en-GB"/>
+        </w:rPr>
+        <w:t xml:space="preserve">      individual_master-&gt;fitness += FITNESS_PARALEL_CLASS;</w:t>
+      </w:r>
+    </w:p>
+    <w:p>
+      <w:pPr>
+        <w:spacing w:after="0"/>
+        <w:rPr>
+          <w:rFonts w:ascii="Consolas" w:hAnsi="Consolas"/>
+          <w:sz w:val="20"/>
+          <w:lang w:val="en-GB"/>
+        </w:rPr>
+      </w:pPr>
+      <w:r>
+        <w:rPr>
+          <w:rFonts w:ascii="Consolas" w:hAnsi="Consolas"/>
+          <w:sz w:val="20"/>
+          <w:lang w:val="en-GB"/>
+        </w:rPr>
+        <w:t xml:space="preserve">    }</w:t>
+      </w:r>
+    </w:p>
+    <w:p>
+      <w:pPr>
+        <w:spacing w:after="0"/>
+        <w:rPr>
+          <w:rFonts w:ascii="Consolas" w:hAnsi="Consolas"/>
+          <w:sz w:val="20"/>
+          <w:lang w:val="en-GB"/>
+        </w:rPr>
+      </w:pPr>
+      <w:r>
+        <w:rPr>
+          <w:rFonts w:ascii="Consolas" w:hAnsi="Consolas"/>
+          <w:sz w:val="20"/>
+          <w:lang w:val="en-GB"/>
+        </w:rPr>
+        <w:t xml:space="preserve">  }</w:t>
+      </w:r>
+    </w:p>
+    <w:p>
+      <w:pPr>
+        <w:spacing w:after="0"/>
+        <w:rPr>
+          <w:rFonts w:ascii="Consolas" w:hAnsi="Consolas"/>
+          <w:sz w:val="20"/>
+          <w:lang w:val="en-GB"/>
+        </w:rPr>
+      </w:pPr>
+      <w:r>
+        <w:rPr>
+          <w:rFonts w:ascii="Consolas" w:hAnsi="Consolas"/>
+          <w:sz w:val="20"/>
+          <w:lang w:val="en-GB"/>
+        </w:rPr>
+        <w:t>}</w:t>
+      </w:r>
+    </w:p>
+    <w:p>
+      <w:r>
+        <w:t>\end</w:t>
+      </w:r>
+      <w:r>
+        <w:t>{lstlisting}</w:t>
+      </w:r>
+    </w:p>
+    <w:p>
+      <w:r>
+        <w:t>I fitness bruger vi de forskellige variabler ’individual_master’, ’individual_parallel1’ og ’</w:t>
+      </w:r>
+      <w:r>
+        <w:t>individual_parallel1</w:t>
+      </w:r>
+      <w:r>
+        <w:t>’</w:t>
+      </w:r>
+      <w:r>
+        <w:t>. Disse variabler er af typen ’individual’, som er et struct med informationer omkring et skema.</w:t>
+      </w:r>
+    </w:p>
+    <w:p>
+      <w:r>
+        <w:lastRenderedPageBreak/>
+        <w:t>Vi starter med at gå gennem to for-løkker, en variabel ’j’ bliver talt op antallet af skoledage på en uge, og en variabel ’i’ bliver talt op til antallet af lektioner på en d</w:t>
+      </w:r>
+      <w:r>
+        <w:t xml:space="preserve">ag. Nu ses der på om ’master’ har samme time på samme plads, som en af parallelklasserne. Hvis dette er sandt bliver fitness talt op på ’master’. Det samme tjekkes nu om den anden parallelklasse. </w:t>
+      </w:r>
+    </w:p>
+    <w:p>
+      <w:r>
+        <w:t xml:space="preserve">Der bruges stort set samme metode for at tjekke om lektionerne sidder i streg, om der er fritimer i midten </w:t>
+      </w:r>
+      <w:r>
+        <w:t>samt andre.</w:t>
+      </w:r>
       <w:bookmarkStart w:id="0" w:name="_GoBack"/>
       <w:bookmarkEnd w:id="0"/>
-    </w:p>
-    <w:p>
-      <w:r>
-        <w:t xml:space="preserve">Måden hvorpå </w:t>
-      </w:r>
     </w:p>
     <w:sectPr>
       <w:pgSz w:w="11906" w:h="16838"/>

</xml_diff>